<commit_message>
updated wording of the DOCX from 'definition' to 'description'
</commit_message>
<xml_diff>
--- a/Core Module Description.docx
+++ b/Core Module Description.docx
@@ -22,7 +22,7 @@
           <w:b/>
           <w:bCs/>
         </w:rPr>
-        <w:t>Definition</w:t>
+        <w:t>Description</w:t>
       </w:r>
     </w:p>
     <w:p>
@@ -69,7 +69,15 @@
         <w:t xml:space="preserve">: </w:t>
       </w:r>
       <w:r>
-        <w:t>urn:iso:std:iso:30042:ed:3.0</w:t>
+        <w:t>urn:</w:t>
+      </w:r>
+      <w:proofErr w:type="gramStart"/>
+      <w:r>
+        <w:t>iso:std</w:t>
+      </w:r>
+      <w:proofErr w:type="gramEnd"/>
+      <w:r>
+        <w:t>:iso:30042:ed:3.0</w:t>
       </w:r>
     </w:p>
     <w:p>
@@ -89,7 +97,20 @@
         <w:tab/>
       </w:r>
       <w:r>
-        <w:t>The Core module is the foundational module for all valid TBX dialects.  Unlike the other modules, Core module provides the XML structure, elements, and attributes which define TBX.  Also, the few data categories provided by Core are unique as they are all DCT (Data Category as Tag) style.  For example, instead of /term/ (a data category) being &lt;classificationElement type=”term”&gt;, it is always &lt;term&gt;.</w:t>
+        <w:t>The Core module is the foundational module for all valid TBX</w:t>
+      </w:r>
+      <w:bookmarkStart w:id="0" w:name="_GoBack"/>
+      <w:bookmarkEnd w:id="0"/>
+      <w:r>
+        <w:t xml:space="preserve"> dialects.  Unlike the other modules, Core module provides the XML structure, elements, and attributes which define TBX.  Also, the few data categories provided by Core are unique as they are all DCT (Data Category as Tag) style.  For example, instead of /term/ (a data category) being &lt;classificationElement type</w:t>
+      </w:r>
+      <w:proofErr w:type="gramStart"/>
+      <w:r>
+        <w:t>=”term</w:t>
+      </w:r>
+      <w:proofErr w:type="gramEnd"/>
+      <w:r>
+        <w:t>”&gt;, it is always &lt;term&gt;.</w:t>
       </w:r>
       <w:r>
         <w:t xml:space="preserve"> </w:t>
@@ -103,8 +124,6 @@
       <w:r>
         <w:t xml:space="preserve"> or ISO 30042</w:t>
       </w:r>
-      <w:bookmarkStart w:id="0" w:name="_GoBack"/>
-      <w:bookmarkEnd w:id="0"/>
       <w:r>
         <w:t xml:space="preserve">.   </w:t>
       </w:r>
@@ -2210,7 +2229,7 @@
 </file>
 
 <file path=customXml/itemProps1.xml><?xml version="1.0" encoding="utf-8"?>
-<ds:datastoreItem xmlns:ds="http://schemas.openxmlformats.org/officeDocument/2006/customXml" ds:itemID="{00877CB0-0094-4CA2-8709-2AFF77E6CE34}">
+<ds:datastoreItem xmlns:ds="http://schemas.openxmlformats.org/officeDocument/2006/customXml" ds:itemID="{9A82503C-5E87-4ED5-A1AF-502BD68CABC2}">
   <ds:schemaRefs>
     <ds:schemaRef ds:uri="http://schemas.openxmlformats.org/officeDocument/2006/bibliography"/>
   </ds:schemaRefs>

</xml_diff>

<commit_message>
namespace string ed:3.0 -> ed-2
</commit_message>
<xml_diff>
--- a/Core Module Description.docx
+++ b/Core Module Description.docx
@@ -69,16 +69,10 @@
         <w:t xml:space="preserve">: </w:t>
       </w:r>
       <w:r>
-        <w:t>urn:</w:t>
-      </w:r>
-      <w:proofErr w:type="gramStart"/>
-      <w:r>
-        <w:t>iso:std</w:t>
-      </w:r>
-      <w:proofErr w:type="gramEnd"/>
-      <w:r>
-        <w:t>:iso:30042:ed:3.0</w:t>
-      </w:r>
+        <w:t>urn:iso:std:iso:30042:ed-2</w:t>
+      </w:r>
+      <w:bookmarkStart w:id="0" w:name="_GoBack"/>
+      <w:bookmarkEnd w:id="0"/>
     </w:p>
     <w:p>
       <w:r>
@@ -97,12 +91,15 @@
         <w:tab/>
       </w:r>
       <w:r>
-        <w:t>The Core module is the foundational module for all valid TBX</w:t>
-      </w:r>
-      <w:bookmarkStart w:id="0" w:name="_GoBack"/>
-      <w:bookmarkEnd w:id="0"/>
-      <w:r>
-        <w:t xml:space="preserve"> dialects.  Unlike the other modules, Core module provides the XML structure, elements, and attributes which define TBX.  Also, the few data categories provided by Core are unique as they are all DCT (Data Category as Tag) style.  For example, instead of /term/ (a data category) being &lt;classificationElement type</w:t>
+        <w:t>The Core module is the foundational module for all valid TBX dialects.  Unlike the other modules, Core module provides the XML structure, elements, and attributes which define TBX.  Also, the few data categories provided by Core are unique as they are all DCT (Data Category as Tag) style.  For example, instead of /term/ (a data category) being &lt;</w:t>
+      </w:r>
+      <w:proofErr w:type="spellStart"/>
+      <w:r>
+        <w:t>classificationElement</w:t>
+      </w:r>
+      <w:proofErr w:type="spellEnd"/>
+      <w:r>
+        <w:t xml:space="preserve"> type</w:t>
       </w:r>
       <w:proofErr w:type="gramStart"/>
       <w:r>
@@ -406,6 +403,7 @@
                 <w:color w:val="000000"/>
               </w:rPr>
             </w:pPr>
+            <w:proofErr w:type="spellStart"/>
             <w:r>
               <w:rPr>
                 <w:rFonts w:ascii="Calibri" w:eastAsia="Times New Roman" w:hAnsi="Calibri" w:cs="Calibri"/>
@@ -413,6 +411,7 @@
               </w:rPr>
               <w:t>transacGrp</w:t>
             </w:r>
+            <w:proofErr w:type="spellEnd"/>
           </w:p>
         </w:tc>
       </w:tr>
@@ -518,6 +517,7 @@
                 <w:color w:val="000000"/>
               </w:rPr>
             </w:pPr>
+            <w:proofErr w:type="spellStart"/>
             <w:r>
               <w:rPr>
                 <w:rFonts w:ascii="Calibri" w:eastAsia="Times New Roman" w:hAnsi="Calibri" w:cs="Calibri"/>
@@ -525,6 +525,7 @@
               </w:rPr>
               <w:t>conceptEntry</w:t>
             </w:r>
+            <w:proofErr w:type="spellEnd"/>
           </w:p>
           <w:p>
             <w:pPr>
@@ -539,6 +540,7 @@
                 <w:color w:val="000000"/>
               </w:rPr>
             </w:pPr>
+            <w:proofErr w:type="spellStart"/>
             <w:r>
               <w:rPr>
                 <w:rFonts w:ascii="Calibri" w:eastAsia="Times New Roman" w:hAnsi="Calibri" w:cs="Calibri"/>
@@ -546,6 +548,7 @@
               </w:rPr>
               <w:t>langSec</w:t>
             </w:r>
+            <w:proofErr w:type="spellEnd"/>
           </w:p>
           <w:p>
             <w:pPr>
@@ -560,6 +563,7 @@
                 <w:color w:val="000000"/>
               </w:rPr>
             </w:pPr>
+            <w:proofErr w:type="spellStart"/>
             <w:r>
               <w:rPr>
                 <w:rFonts w:ascii="Calibri" w:eastAsia="Times New Roman" w:hAnsi="Calibri" w:cs="Calibri"/>
@@ -567,6 +571,7 @@
               </w:rPr>
               <w:t>termSec</w:t>
             </w:r>
+            <w:proofErr w:type="spellEnd"/>
           </w:p>
           <w:p>
             <w:pPr>
@@ -602,6 +607,7 @@
                 <w:color w:val="000000"/>
               </w:rPr>
             </w:pPr>
+            <w:proofErr w:type="spellStart"/>
             <w:r>
               <w:rPr>
                 <w:rFonts w:ascii="Calibri" w:eastAsia="Times New Roman" w:hAnsi="Calibri" w:cs="Calibri"/>
@@ -609,6 +615,7 @@
               </w:rPr>
               <w:t>adminGrp</w:t>
             </w:r>
+            <w:proofErr w:type="spellEnd"/>
           </w:p>
           <w:p>
             <w:pPr>
@@ -623,6 +630,7 @@
                 <w:color w:val="000000"/>
               </w:rPr>
             </w:pPr>
+            <w:proofErr w:type="spellStart"/>
             <w:r>
               <w:rPr>
                 <w:rFonts w:ascii="Calibri" w:eastAsia="Times New Roman" w:hAnsi="Calibri" w:cs="Calibri"/>
@@ -630,6 +638,7 @@
               </w:rPr>
               <w:t>termNoteGrp</w:t>
             </w:r>
+            <w:proofErr w:type="spellEnd"/>
           </w:p>
           <w:p>
             <w:pPr>
@@ -644,6 +653,7 @@
                 <w:color w:val="000000"/>
               </w:rPr>
             </w:pPr>
+            <w:proofErr w:type="spellStart"/>
             <w:r>
               <w:rPr>
                 <w:rFonts w:ascii="Calibri" w:eastAsia="Times New Roman" w:hAnsi="Calibri" w:cs="Calibri"/>
@@ -651,6 +661,7 @@
               </w:rPr>
               <w:t>titleStmt</w:t>
             </w:r>
+            <w:proofErr w:type="spellEnd"/>
           </w:p>
           <w:p>
             <w:pPr>
@@ -665,6 +676,7 @@
                 <w:color w:val="000000"/>
               </w:rPr>
             </w:pPr>
+            <w:proofErr w:type="spellStart"/>
             <w:r>
               <w:rPr>
                 <w:rFonts w:ascii="Calibri" w:eastAsia="Times New Roman" w:hAnsi="Calibri" w:cs="Calibri"/>
@@ -672,6 +684,7 @@
               </w:rPr>
               <w:t>transacGrp</w:t>
             </w:r>
+            <w:proofErr w:type="spellEnd"/>
           </w:p>
         </w:tc>
       </w:tr>
@@ -786,6 +799,7 @@
               </w:rPr>
               <w:t xml:space="preserve">    </w:t>
             </w:r>
+            <w:proofErr w:type="spellStart"/>
             <w:r>
               <w:rPr>
                 <w:rFonts w:ascii="Calibri" w:eastAsia="Times New Roman" w:hAnsi="Calibri" w:cs="Calibri"/>
@@ -793,6 +807,7 @@
               </w:rPr>
               <w:t>termSec</w:t>
             </w:r>
+            <w:proofErr w:type="spellEnd"/>
           </w:p>
         </w:tc>
       </w:tr>
@@ -2229,7 +2244,7 @@
 </file>
 
 <file path=customXml/itemProps1.xml><?xml version="1.0" encoding="utf-8"?>
-<ds:datastoreItem xmlns:ds="http://schemas.openxmlformats.org/officeDocument/2006/customXml" ds:itemID="{9A82503C-5E87-4ED5-A1AF-502BD68CABC2}">
+<ds:datastoreItem xmlns:ds="http://schemas.openxmlformats.org/officeDocument/2006/customXml" ds:itemID="{BAB54547-4892-40C7-86BC-F2A7610CDEA7}">
   <ds:schemaRefs>
     <ds:schemaRef ds:uri="http://schemas.openxmlformats.org/officeDocument/2006/bibliography"/>
   </ds:schemaRefs>

</xml_diff>